<commit_message>
first fully functional release
</commit_message>
<xml_diff>
--- a/docs/report.docx
+++ b/docs/report.docx
@@ -160,15 +160,7 @@
           <w:sz w:val="24"/>
           <w:szCs w:val="24"/>
         </w:rPr>
-        <w:t>EEE-</w:t>
-      </w:r>
-      <w:r>
-        <w:rPr>
-          <w:rStyle w:val="Strong"/>
-          <w:sz w:val="24"/>
-          <w:szCs w:val="24"/>
-        </w:rPr>
-        <w:t>445</w:t>
+        <w:t>EEE-445</w:t>
       </w:r>
     </w:p>
     <w:p>
@@ -346,6 +338,12 @@
     </w:p>
     <w:sdt>
       <w:sdtPr>
+        <w:rPr>
+          <w:rFonts w:asciiTheme="minorHAnsi" w:eastAsiaTheme="minorEastAsia" w:hAnsiTheme="minorHAnsi" w:cstheme="minorBidi"/>
+          <w:color w:val="auto"/>
+          <w:sz w:val="22"/>
+          <w:szCs w:val="22"/>
+        </w:rPr>
         <w:id w:val="494545672"/>
         <w:docPartObj>
           <w:docPartGallery w:val="Table of Contents"/>
@@ -354,13 +352,9 @@
       </w:sdtPr>
       <w:sdtEndPr>
         <w:rPr>
-          <w:rFonts w:asciiTheme="minorHAnsi" w:eastAsiaTheme="minorEastAsia" w:hAnsiTheme="minorHAnsi" w:cstheme="minorBidi"/>
           <w:b/>
           <w:bCs/>
           <w:noProof/>
-          <w:color w:val="auto"/>
-          <w:sz w:val="22"/>
-          <w:szCs w:val="22"/>
         </w:rPr>
       </w:sdtEndPr>
       <w:sdtContent>
@@ -659,25 +653,10 @@
         <w:t xml:space="preserve"> </w:t>
       </w:r>
       <w:r>
-        <w:t>technological enhancement</w:t>
-      </w:r>
-      <w:r>
-        <w:t xml:space="preserve">s are increasing, the demand from the computers are also increasing accordingly. For this reason, engineers have been trying to develop </w:t>
-      </w:r>
-      <w:r>
-        <w:t xml:space="preserve">new perspectives in </w:t>
-      </w:r>
-      <w:r>
-        <w:t>computer era</w:t>
-      </w:r>
-      <w:r>
-        <w:t xml:space="preserve"> to increase the performance while trying to minimize the power consumption. Enhancing the feature of computers </w:t>
-      </w:r>
-      <w:r>
-        <w:t>most</w:t>
-      </w:r>
-      <w:r>
-        <w:t xml:space="preserve"> likely means that enhancing the Central Processing Unit (CPU). CPU is the essential part of a computer. All the calculations we want from computers are happening in there. Unlike humans, computers cannot understand human and each other via speech. They use different language; whose name is machine code. All the applications we use in the personal computers are translated into machine code behind the screen. In some level of that process, we need a compiler and assembler to convert high level language like Java </w:t>
+        <w:t xml:space="preserve">technological enhancements are increasing, the demand from the computers are also increasing accordingly. For this reason, engineers have been trying to develop </w:t>
+      </w:r>
+      <w:r>
+        <w:t xml:space="preserve">new perspectives in computer era to increase the performance while trying to minimize the power consumption. Enhancing the feature of computers most likely means that enhancing the Central Processing Unit (CPU). CPU is the essential part of a computer. All the calculations we want from computers are happening in there. Unlike humans, computers cannot understand human and each other via speech. They use different language; whose name is machine code. All the applications we use in the personal computers are translated into machine code behind the screen. In some level of that process, we need a compiler and assembler to convert high level language like Java </w:t>
       </w:r>
       <w:r>
         <w:t>in</w:t>
@@ -803,6 +782,7 @@
           <w:id w:val="-654291670"/>
           <w:citation/>
         </w:sdtPr>
+        <w:sdtEndPr/>
         <w:sdtContent>
           <w:r>
             <w:fldChar w:fldCharType="begin"/>
@@ -835,6 +815,7 @@
           <w:id w:val="1062910124"/>
           <w:citation/>
         </w:sdtPr>
+        <w:sdtEndPr/>
         <w:sdtContent>
           <w:r>
             <w:fldChar w:fldCharType="begin"/>
@@ -867,6 +848,7 @@
           <w:id w:val="-144353947"/>
           <w:citation/>
         </w:sdtPr>
+        <w:sdtEndPr/>
         <w:sdtContent>
           <w:r>
             <w:fldChar w:fldCharType="begin"/>
@@ -909,13 +891,7 @@
         <w:rPr>
           <w:rStyle w:val="gt-baf-cell"/>
         </w:rPr>
-        <w:t>significant</w:t>
-      </w:r>
-      <w:r>
-        <w:rPr>
-          <w:rStyle w:val="gt-baf-cell"/>
-        </w:rPr>
-        <w:t xml:space="preserve"> and it can be obtainable using global naming structure</w:t>
+        <w:t>significant and it can be obtainable using global naming structure</w:t>
       </w:r>
       <w:sdt>
         <w:sdtPr>
@@ -925,6 +901,11 @@
           <w:id w:val="1268886316"/>
           <w:citation/>
         </w:sdtPr>
+        <w:sdtEndPr>
+          <w:rPr>
+            <w:rStyle w:val="gt-baf-cell"/>
+          </w:rPr>
+        </w:sdtEndPr>
         <w:sdtContent>
           <w:r>
             <w:rPr>
@@ -975,19 +956,7 @@
         <w:rPr>
           <w:rStyle w:val="gt-baf-cell"/>
         </w:rPr>
-        <w:t xml:space="preserve">In the test process, I used more than one online MIPS assemblers. To do that, I have </w:t>
-      </w:r>
-      <w:r>
-        <w:rPr>
-          <w:rStyle w:val="gt-baf-cell"/>
-        </w:rPr>
-        <w:t xml:space="preserve">first </w:t>
-      </w:r>
-      <w:r>
-        <w:rPr>
-          <w:rStyle w:val="gt-baf-cell"/>
-        </w:rPr>
-        <w:t xml:space="preserve">tried the code that mentioned in Computer Organization and Design book </w:t>
+        <w:t xml:space="preserve">In the test process, I used more than one online MIPS assemblers. To do that, I have first tried the code that mentioned in Computer Organization and Design book </w:t>
       </w:r>
       <w:r>
         <w:rPr>
@@ -1008,6 +977,8 @@
         </w:rPr>
         <w:t xml:space="preserve"> edition, and it has been observed that the assembler can handle most of the user-based differences like using non-ascii characters or not using proper convention. Then, I have cross-checked the result machine code with the online MIPS assemblers.</w:t>
       </w:r>
+      <w:bookmarkStart w:id="2" w:name="_GoBack"/>
+      <w:bookmarkEnd w:id="2"/>
     </w:p>
     <w:p>
       <w:pPr>
@@ -1026,18 +997,79 @@
       <w:pPr>
         <w:pStyle w:val="Heading1"/>
       </w:pPr>
-      <w:bookmarkStart w:id="2" w:name="_Toc22226574"/>
+      <w:bookmarkStart w:id="3" w:name="_Toc22226574"/>
       <w:r>
         <w:lastRenderedPageBreak/>
         <w:t>Conclusion</w:t>
       </w:r>
-      <w:bookmarkEnd w:id="2"/>
+      <w:bookmarkEnd w:id="3"/>
     </w:p>
     <w:p/>
     <w:p>
+      <w:pPr>
+        <w:jc w:val="both"/>
+      </w:pPr>
       <w:r>
         <w:tab/>
-        <w:t>To sum up,</w:t>
+      </w:r>
+      <w:r>
+        <w:t xml:space="preserve">While working on this project, I have gained some skill and knowledge about assembler design, Instruction Set Architecture (ISA) and project management. To solve a problem in this project, I have researched the topic and tried find proper way to solve it like getting rid of nested loops. I also tried to think as hardware designer realizing that regularity for ISA is important because even recognizing the different type of instructions is difficult while trying to keep the code simple and clean. It is </w:t>
+      </w:r>
+      <w:r>
+        <w:t>obvious</w:t>
+      </w:r>
+      <w:r>
+        <w:t xml:space="preserve"> that the algorithms </w:t>
+      </w:r>
+      <w:r>
+        <w:t>take</w:t>
+      </w:r>
+      <w:r>
+        <w:t xml:space="preserve"> a huge place not for short codes but for</w:t>
+      </w:r>
+      <w:r>
+        <w:t xml:space="preserve"> possible</w:t>
+      </w:r>
+      <w:r>
+        <w:t xml:space="preserve"> number of lines of code</w:t>
+      </w:r>
+      <w:r>
+        <w:t xml:space="preserve">. I can also </w:t>
+      </w:r>
+      <w:r>
+        <w:rPr>
+          <w:rStyle w:val="tlid-translation"/>
+          <w:lang w:val="en"/>
+        </w:rPr>
+        <w:t>criticize</w:t>
+      </w:r>
+      <w:r>
+        <w:rPr>
+          <w:rStyle w:val="tlid-translation"/>
+          <w:lang w:val="en"/>
+        </w:rPr>
+        <w:t xml:space="preserve"> myself about planning stage because I faced some problems that I did not consider. Therefore, fixing it was a bit difficult at next stages. However, thanks to open-source family, I have figured it out with avoiding of wastage of execution time. To sum up, I may say that this project became a big chance to see myself working on a </w:t>
+      </w:r>
+      <w:r>
+        <w:rPr>
+          <w:rStyle w:val="tlid-translation"/>
+          <w:lang w:val="en"/>
+        </w:rPr>
+        <w:t>comprehensive</w:t>
+      </w:r>
+      <w:r>
+        <w:rPr>
+          <w:rStyle w:val="tlid-translation"/>
+          <w:lang w:val="en"/>
+        </w:rPr>
+        <w:t xml:space="preserve"> project for me. I am also planning to take next computer architecture course to use the knowledge that I obtained this course</w:t>
+      </w:r>
+      <w:r>
+        <w:rPr>
+          <w:rStyle w:val="tlid-translation"/>
+          <w:lang w:val="en"/>
+        </w:rPr>
+        <w:t>.</w:t>
       </w:r>
     </w:p>
     <w:p>
@@ -1047,20 +1079,19 @@
     </w:p>
     <w:sdt>
       <w:sdtPr>
+        <w:rPr>
+          <w:rFonts w:asciiTheme="minorHAnsi" w:eastAsiaTheme="minorEastAsia" w:hAnsiTheme="minorHAnsi" w:cstheme="minorBidi"/>
+          <w:color w:val="auto"/>
+          <w:sz w:val="22"/>
+          <w:szCs w:val="22"/>
+        </w:rPr>
         <w:id w:val="-173811463"/>
         <w:docPartObj>
           <w:docPartGallery w:val="Bibliographies"/>
           <w:docPartUnique/>
         </w:docPartObj>
       </w:sdtPr>
-      <w:sdtEndPr>
-        <w:rPr>
-          <w:rFonts w:asciiTheme="minorHAnsi" w:eastAsiaTheme="minorEastAsia" w:hAnsiTheme="minorHAnsi" w:cstheme="minorBidi"/>
-          <w:color w:val="auto"/>
-          <w:sz w:val="22"/>
-          <w:szCs w:val="22"/>
-        </w:rPr>
-      </w:sdtEndPr>
+      <w:sdtEndPr/>
       <w:sdtContent>
         <w:p>
           <w:pPr>
@@ -1070,15 +1101,13 @@
             <w:t>References</w:t>
           </w:r>
         </w:p>
-        <w:p>
-          <w:bookmarkStart w:id="3" w:name="_GoBack"/>
-          <w:bookmarkEnd w:id="3"/>
-        </w:p>
+        <w:p/>
         <w:sdt>
           <w:sdtPr>
             <w:id w:val="-573587230"/>
             <w:bibliography/>
           </w:sdtPr>
+          <w:sdtEndPr/>
           <w:sdtContent>
             <w:p>
               <w:pPr>
@@ -2129,7 +2158,7 @@
 </file>
 
 <file path=customXml/itemProps1.xml><?xml version="1.0" encoding="utf-8"?>
-<ds:datastoreItem xmlns:ds="http://schemas.openxmlformats.org/officeDocument/2006/customXml" ds:itemID="{4B78B6FB-09A0-4560-9754-6E55EC154796}">
+<ds:datastoreItem xmlns:ds="http://schemas.openxmlformats.org/officeDocument/2006/customXml" ds:itemID="{0958B20C-737A-4DA5-A602-B56B309F46E6}">
   <ds:schemaRefs>
     <ds:schemaRef ds:uri="http://schemas.openxmlformats.org/officeDocument/2006/bibliography"/>
   </ds:schemaRefs>

</xml_diff>